<commit_message>
some minor changes to 4th lab document
</commit_message>
<xml_diff>
--- a/Practice labs option 15 year2 term2/15_Pract_4/15_Pract_4.docx
+++ b/Practice labs option 15 year2 term2/15_Pract_4/15_Pract_4.docx
@@ -3522,167 +3522,136 @@
       <w:pPr>
         <w:numPr>
           <w:ilvl w:val="0"/>
-          <w:numId w:val="12"/>
+          <w:numId w:val="13"/>
         </w:numPr>
-        <w:spacing w:line="240" w:lineRule="auto"/>
-        <w:ind w:left="284"/>
-        <w:rPr>
-          <w:rFonts w:ascii="Times New Roman" w:eastAsia="Times New Roman" w:hAnsi="Times New Roman"/>
-          <w:sz w:val="24"/>
-          <w:szCs w:val="24"/>
-          <w:lang w:val="uk-UA"/>
-        </w:rPr>
-      </w:pPr>
-      <w:r>
-        <w:rPr>
-          <w:rFonts w:ascii="Times New Roman" w:hAnsi="Times New Roman"/>
-          <w:sz w:val="24"/>
-          <w:szCs w:val="24"/>
-          <w:lang w:val="uk-UA"/>
-        </w:rPr>
-        <w:t xml:space="preserve">Вивчити теоретичні основи </w:t>
-      </w:r>
-      <w:r>
-        <w:rPr>
-          <w:rFonts w:ascii="Times New Roman" w:hAnsi="Times New Roman"/>
-          <w:sz w:val="24"/>
-          <w:szCs w:val="24"/>
-          <w:lang w:val="uk-UA"/>
-        </w:rPr>
-        <w:t>визначення класів, що використовують спадкування властивостей, та побудови ієрархії класів в мові С++</w:t>
-      </w:r>
-      <w:r>
-        <w:rPr>
-          <w:rFonts w:ascii="Times New Roman" w:hAnsi="Times New Roman"/>
-          <w:sz w:val="24"/>
-          <w:szCs w:val="24"/>
-          <w:lang w:val="uk-UA"/>
-        </w:rPr>
-        <w:t>.</w:t>
+        <w:tabs>
+          <w:tab w:val="left" w:pos="560"/>
+          <w:tab w:val="left" w:pos="6663"/>
+        </w:tabs>
+        <w:spacing w:after="0"/>
+        <w:ind w:left="560" w:right="-1" w:hanging="281"/>
+        <w:rPr>
+          <w:rFonts w:ascii="Times New Roman" w:hAnsi="Times New Roman"/>
+          <w:b/>
+          <w:bCs/>
+          <w:sz w:val="24"/>
+          <w:szCs w:val="24"/>
+          <w:lang w:val="uk-UA"/>
+        </w:rPr>
+      </w:pPr>
+      <w:r>
+        <w:rPr>
+          <w:rFonts w:ascii="Times New Roman" w:hAnsi="Times New Roman"/>
+          <w:sz w:val="24"/>
+          <w:szCs w:val="24"/>
+          <w:lang w:val="uk-UA"/>
+        </w:rPr>
+        <w:t>Вивчити теоретичні основи</w:t>
+      </w:r>
+      <w:r>
+        <w:rPr>
+          <w:rFonts w:ascii="Times New Roman" w:hAnsi="Times New Roman"/>
+          <w:sz w:val="24"/>
+          <w:szCs w:val="24"/>
+          <w:lang w:val="uk-UA"/>
+        </w:rPr>
+        <w:t xml:space="preserve"> перевантаження операторів на мові</w:t>
+      </w:r>
+      <w:r>
+        <w:rPr>
+          <w:rFonts w:ascii="Times New Roman" w:hAnsi="Times New Roman"/>
+          <w:sz w:val="24"/>
+          <w:szCs w:val="24"/>
+          <w:lang w:val="uk-UA"/>
+        </w:rPr>
+        <w:t xml:space="preserve"> С++.</w:t>
       </w:r>
     </w:p>
     <w:p>
       <w:pPr>
         <w:numPr>
           <w:ilvl w:val="0"/>
-          <w:numId w:val="12"/>
+          <w:numId w:val="13"/>
         </w:numPr>
-        <w:spacing w:line="240" w:lineRule="auto"/>
-        <w:ind w:left="284"/>
-        <w:rPr>
-          <w:rFonts w:ascii="Times New Roman" w:eastAsia="Times New Roman" w:hAnsi="Times New Roman"/>
-          <w:sz w:val="24"/>
-          <w:szCs w:val="24"/>
-          <w:lang w:val="uk-UA"/>
-        </w:rPr>
-      </w:pPr>
-      <w:r>
-        <w:rPr>
-          <w:rFonts w:ascii="Times New Roman" w:hAnsi="Times New Roman"/>
-          <w:sz w:val="24"/>
-          <w:szCs w:val="24"/>
-          <w:lang w:val="uk-UA"/>
-        </w:rPr>
-        <w:t xml:space="preserve">Розробити діаграму класів в нотації </w:t>
-      </w:r>
-      <w:r>
-        <w:rPr>
-          <w:rFonts w:ascii="Times New Roman" w:hAnsi="Times New Roman"/>
-          <w:sz w:val="24"/>
-          <w:szCs w:val="24"/>
-          <w:lang w:val="en-US"/>
-        </w:rPr>
-        <w:t>UML</w:t>
-      </w:r>
-      <w:r>
-        <w:rPr>
-          <w:rFonts w:ascii="Times New Roman" w:hAnsi="Times New Roman"/>
-          <w:sz w:val="24"/>
-          <w:szCs w:val="24"/>
-          <w:lang w:val="uk-UA"/>
-        </w:rPr>
-        <w:t xml:space="preserve"> та програмний застосунок з викор</w:t>
-      </w:r>
-      <w:r>
-        <w:rPr>
-          <w:rFonts w:ascii="Times New Roman" w:hAnsi="Times New Roman"/>
-          <w:sz w:val="24"/>
-          <w:szCs w:val="24"/>
-          <w:lang w:val="uk-UA"/>
-        </w:rPr>
-        <w:t>истанням успадкування, що реалізує ієрархію класів відповідно до свого варіанту (визначення класів та їх реалізації мають бути розташовані у файлах *.</w:t>
-      </w:r>
-      <w:r>
-        <w:rPr>
-          <w:rFonts w:ascii="Times New Roman" w:hAnsi="Times New Roman"/>
-          <w:sz w:val="24"/>
-          <w:szCs w:val="24"/>
-          <w:lang w:val="en-US"/>
-        </w:rPr>
-        <w:t>h</w:t>
-      </w:r>
-      <w:r>
-        <w:rPr>
-          <w:rFonts w:ascii="Times New Roman" w:hAnsi="Times New Roman"/>
-          <w:sz w:val="24"/>
-          <w:szCs w:val="24"/>
-          <w:lang w:val="uk-UA"/>
-        </w:rPr>
-        <w:t xml:space="preserve"> та </w:t>
-      </w:r>
-      <w:r>
-        <w:rPr>
-          <w:rFonts w:ascii="Times New Roman" w:hAnsi="Times New Roman"/>
-          <w:sz w:val="24"/>
-          <w:szCs w:val="24"/>
-          <w:lang w:val="uk-UA"/>
-        </w:rPr>
-        <w:t>*.с</w:t>
-      </w:r>
-      <w:r>
-        <w:rPr>
-          <w:rFonts w:ascii="Times New Roman" w:hAnsi="Times New Roman"/>
-          <w:sz w:val="24"/>
-          <w:szCs w:val="24"/>
-          <w:lang w:val="en-US"/>
-        </w:rPr>
-        <w:t>pp</w:t>
-      </w:r>
-      <w:r>
-        <w:rPr>
-          <w:rFonts w:ascii="Times New Roman" w:hAnsi="Times New Roman"/>
-          <w:sz w:val="24"/>
-          <w:szCs w:val="24"/>
-          <w:lang w:val="uk-UA"/>
-        </w:rPr>
-        <w:t xml:space="preserve"> </w:t>
-      </w:r>
-      <w:r>
-        <w:rPr>
-          <w:rFonts w:ascii="Times New Roman" w:hAnsi="Times New Roman"/>
-          <w:sz w:val="24"/>
-          <w:szCs w:val="24"/>
-          <w:lang w:val="uk-UA"/>
-        </w:rPr>
-        <w:t>відповідно</w:t>
-      </w:r>
-      <w:r>
-        <w:rPr>
-          <w:rFonts w:ascii="Times New Roman" w:hAnsi="Times New Roman"/>
-          <w:sz w:val="24"/>
-          <w:szCs w:val="24"/>
-          <w:lang w:val="uk-UA"/>
-        </w:rPr>
-        <w:t xml:space="preserve">; </w:t>
-      </w:r>
-      <w:r>
-        <w:rPr>
-          <w:rFonts w:ascii="Times New Roman" w:hAnsi="Times New Roman"/>
-          <w:sz w:val="24"/>
-          <w:szCs w:val="24"/>
-          <w:lang w:val="uk-UA"/>
-        </w:rPr>
-        <w:t>для ініціалізації даних класів використовувати введення з клавіатури):</w:t>
+        <w:tabs>
+          <w:tab w:val="left" w:pos="561"/>
+          <w:tab w:val="left" w:pos="6663"/>
+        </w:tabs>
+        <w:spacing w:after="0"/>
+        <w:ind w:left="560" w:right="-1" w:hanging="281"/>
+        <w:rPr>
+          <w:rFonts w:ascii="Times New Roman" w:hAnsi="Times New Roman"/>
+          <w:b/>
+          <w:bCs/>
+          <w:sz w:val="24"/>
+          <w:szCs w:val="24"/>
+          <w:lang w:val="uk-UA"/>
+        </w:rPr>
+      </w:pPr>
+      <w:r>
+        <w:rPr>
+          <w:rFonts w:ascii="Times New Roman" w:hAnsi="Times New Roman"/>
+          <w:sz w:val="24"/>
+          <w:szCs w:val="24"/>
+          <w:lang w:val="uk-UA"/>
+        </w:rPr>
+        <w:t xml:space="preserve">Розробити діаграму класів в нотації UML та програмний </w:t>
+      </w:r>
+      <w:r>
+        <w:rPr>
+          <w:rFonts w:ascii="Times New Roman" w:hAnsi="Times New Roman"/>
+          <w:sz w:val="24"/>
+          <w:szCs w:val="24"/>
+          <w:lang w:val="uk-UA"/>
+        </w:rPr>
+        <w:t xml:space="preserve">за стосунок для тестування всіх перевантажень операцій класу </w:t>
+      </w:r>
+      <w:r>
+        <w:rPr>
+          <w:rFonts w:ascii="Times New Roman" w:hAnsi="Times New Roman"/>
+          <w:sz w:val="24"/>
+          <w:szCs w:val="24"/>
+          <w:lang w:val="uk-UA"/>
+        </w:rPr>
+        <w:t>відповідно до свого варіанту (визначення класів та їх реалізації мають бути розташовані у файлах *.h та *.</w:t>
+      </w:r>
+      <w:proofErr w:type="spellStart"/>
+      <w:r>
+        <w:rPr>
+          <w:rFonts w:ascii="Times New Roman" w:hAnsi="Times New Roman"/>
+          <w:sz w:val="24"/>
+          <w:szCs w:val="24"/>
+          <w:lang w:val="uk-UA"/>
+        </w:rPr>
+        <w:t>cpp</w:t>
+      </w:r>
+      <w:proofErr w:type="spellEnd"/>
+      <w:r>
+        <w:rPr>
+          <w:rFonts w:ascii="Times New Roman" w:hAnsi="Times New Roman"/>
+          <w:sz w:val="24"/>
+          <w:szCs w:val="24"/>
+          <w:lang w:val="uk-UA"/>
+        </w:rPr>
+        <w:t xml:space="preserve"> відповідно; для ініціалізації даних класів використовувати введення з клавіатури</w:t>
+      </w:r>
+      <w:r>
+        <w:rPr>
+          <w:rFonts w:ascii="Times New Roman" w:hAnsi="Times New Roman"/>
+          <w:sz w:val="24"/>
+          <w:szCs w:val="24"/>
+          <w:lang w:val="uk-UA"/>
+        </w:rPr>
+        <w:t>; кожен клас, окрім зазначених у варіанті операцій, має містити конструктор з параметрами, конструктор копіювання, деструктор, методи встановлення і отримання значень всіх полів класу</w:t>
+      </w:r>
+      <w:r>
+        <w:rPr>
+          <w:rFonts w:ascii="Times New Roman" w:hAnsi="Times New Roman"/>
+          <w:sz w:val="24"/>
+          <w:szCs w:val="24"/>
+          <w:lang w:val="uk-UA"/>
+        </w:rPr>
+        <w:t>):</w:t>
       </w:r>
     </w:p>
     <w:tbl>
@@ -16338,7 +16307,25 @@
           <w:szCs w:val="24"/>
           <w:lang w:val="uk-UA"/>
         </w:rPr>
-        <w:t xml:space="preserve">] </w:t>
+        <w:t>]</w:t>
+      </w:r>
+      <w:r>
+        <w:rPr>
+          <w:rFonts w:ascii="Times New Roman" w:hAnsi="Times New Roman"/>
+          <w:sz w:val="24"/>
+          <w:szCs w:val="24"/>
+          <w:lang w:val="uk-UA"/>
+        </w:rPr>
+        <w:t>)</w:t>
+      </w:r>
+      <w:r>
+        <w:rPr>
+          <w:rFonts w:ascii="Times New Roman" w:hAnsi="Times New Roman"/>
+          <w:sz w:val="24"/>
+          <w:szCs w:val="24"/>
+          <w:lang w:val="uk-UA"/>
+        </w:rPr>
+        <w:t xml:space="preserve"> </w:t>
       </w:r>
       <w:r>
         <w:rPr>
@@ -16365,7 +16352,18 @@
           <w:szCs w:val="24"/>
           <w:lang w:val="uk-UA"/>
         </w:rPr>
-        <w:t>і сенсу у роботі з операторами особливо не має)</w:t>
+        <w:t>і</w:t>
+      </w:r>
+      <w:bookmarkStart w:id="0" w:name="_GoBack"/>
+      <w:bookmarkEnd w:id="0"/>
+      <w:r>
+        <w:rPr>
+          <w:rFonts w:ascii="Times New Roman" w:hAnsi="Times New Roman"/>
+          <w:sz w:val="24"/>
+          <w:szCs w:val="24"/>
+          <w:lang w:val="uk-UA"/>
+        </w:rPr>
+        <w:t xml:space="preserve"> сенсу у роботі з операторами особливо не має)</w:t>
       </w:r>
       <w:r>
         <w:rPr>
@@ -16565,43 +16563,27 @@
           <w:szCs w:val="24"/>
           <w:lang w:val="uk-UA"/>
         </w:rPr>
-        <w:t>Ті операц</w:t>
-      </w:r>
-      <w:r>
-        <w:rPr>
-          <w:rFonts w:ascii="Times New Roman" w:hAnsi="Times New Roman"/>
-          <w:sz w:val="24"/>
-          <w:szCs w:val="24"/>
-          <w:lang w:val="uk-UA"/>
-        </w:rPr>
-        <w:t>ії, що уможливлюють мінімальну роботу з об</w:t>
-      </w:r>
-      <w:proofErr w:type="spellStart"/>
-      <w:r>
-        <w:rPr>
-          <w:rFonts w:ascii="Times New Roman" w:hAnsi="Times New Roman"/>
-          <w:sz w:val="24"/>
-          <w:szCs w:val="24"/>
-        </w:rPr>
-        <w:t>ъектами</w:t>
-      </w:r>
-      <w:proofErr w:type="spellEnd"/>
-      <w:r>
-        <w:rPr>
-          <w:rFonts w:ascii="Times New Roman" w:hAnsi="Times New Roman"/>
-          <w:sz w:val="24"/>
-          <w:szCs w:val="24"/>
-        </w:rPr>
-        <w:t>, так</w:t>
-      </w:r>
-      <w:r>
-        <w:rPr>
-          <w:rFonts w:ascii="Times New Roman" w:hAnsi="Times New Roman"/>
-          <w:sz w:val="24"/>
-          <w:szCs w:val="24"/>
-          <w:lang w:val="uk-UA"/>
-        </w:rPr>
-        <w:t xml:space="preserve">і як: </w:t>
+        <w:t xml:space="preserve">Оператори, що не можуть бути </w:t>
+      </w:r>
+      <w:proofErr w:type="spellStart"/>
+      <w:r>
+        <w:rPr>
+          <w:rFonts w:ascii="Times New Roman" w:hAnsi="Times New Roman"/>
+          <w:sz w:val="24"/>
+          <w:szCs w:val="24"/>
+          <w:lang w:val="uk-UA"/>
+        </w:rPr>
+        <w:t>первантажені</w:t>
+      </w:r>
+      <w:proofErr w:type="spellEnd"/>
+      <w:r>
+        <w:rPr>
+          <w:rFonts w:ascii="Times New Roman" w:hAnsi="Times New Roman"/>
+          <w:sz w:val="24"/>
+          <w:szCs w:val="24"/>
+          <w:lang w:val="uk-UA"/>
+        </w:rPr>
+        <w:t xml:space="preserve">: </w:t>
       </w:r>
       <w:r>
         <w:rPr>
@@ -17340,6 +17322,7 @@
           <w:rFonts w:ascii="Times New Roman" w:hAnsi="Times New Roman"/>
           <w:sz w:val="24"/>
           <w:szCs w:val="24"/>
+          <w:lang w:val="uk-UA"/>
         </w:rPr>
         <w:t>Н</w:t>
       </w:r>
@@ -17377,28 +17360,18 @@
           <w:rFonts w:ascii="Times New Roman" w:hAnsi="Times New Roman"/>
           <w:sz w:val="24"/>
           <w:szCs w:val="24"/>
+          <w:lang w:val="uk-UA"/>
         </w:rPr>
         <w:t>’</w:t>
       </w:r>
-      <w:proofErr w:type="spellStart"/>
-      <w:r>
-        <w:rPr>
-          <w:rFonts w:ascii="Times New Roman" w:hAnsi="Times New Roman"/>
-          <w:sz w:val="24"/>
-          <w:szCs w:val="24"/>
-          <w:lang w:val="uk-UA"/>
-        </w:rPr>
-        <w:t>єкту</w:t>
-      </w:r>
-      <w:proofErr w:type="spellEnd"/>
-      <w:r>
-        <w:rPr>
-          <w:rFonts w:ascii="Times New Roman" w:hAnsi="Times New Roman"/>
-          <w:sz w:val="24"/>
-          <w:szCs w:val="24"/>
-          <w:lang w:val="uk-UA"/>
-        </w:rPr>
-        <w:t xml:space="preserve"> (а для </w:t>
+      <w:r>
+        <w:rPr>
+          <w:rFonts w:ascii="Times New Roman" w:hAnsi="Times New Roman"/>
+          <w:sz w:val="24"/>
+          <w:szCs w:val="24"/>
+          <w:lang w:val="uk-UA"/>
+        </w:rPr>
+        <w:t xml:space="preserve">єкту (а для </w:t>
       </w:r>
       <w:proofErr w:type="spellStart"/>
       <w:r>
@@ -17425,9 +17398,47 @@
           <w:rFonts w:ascii="Times New Roman" w:hAnsi="Times New Roman"/>
           <w:sz w:val="24"/>
           <w:szCs w:val="24"/>
+          <w:lang w:val="uk-UA"/>
         </w:rPr>
         <w:t>’</w:t>
       </w:r>
+      <w:r>
+        <w:rPr>
+          <w:rFonts w:ascii="Times New Roman" w:hAnsi="Times New Roman"/>
+          <w:sz w:val="24"/>
+          <w:szCs w:val="24"/>
+          <w:lang w:val="uk-UA"/>
+        </w:rPr>
+        <w:t xml:space="preserve">єкт, для бінарної потрібно додати іще один у списку параметрів). Дружня ж функція повинна отримувати усі необхідні параметри, бо вона не є методом класу. Тому для </w:t>
+      </w:r>
+      <w:proofErr w:type="spellStart"/>
+      <w:r>
+        <w:rPr>
+          <w:rFonts w:ascii="Times New Roman" w:hAnsi="Times New Roman"/>
+          <w:sz w:val="24"/>
+          <w:szCs w:val="24"/>
+          <w:lang w:val="uk-UA"/>
+        </w:rPr>
+        <w:t>унарної</w:t>
+      </w:r>
+      <w:proofErr w:type="spellEnd"/>
+      <w:r>
+        <w:rPr>
+          <w:rFonts w:ascii="Times New Roman" w:hAnsi="Times New Roman"/>
+          <w:sz w:val="24"/>
+          <w:szCs w:val="24"/>
+          <w:lang w:val="uk-UA"/>
+        </w:rPr>
+        <w:t xml:space="preserve"> операції перевантаженої через дружню функцію ми явно повинні вказати 1 об</w:t>
+      </w:r>
+      <w:r>
+        <w:rPr>
+          <w:rFonts w:ascii="Times New Roman" w:hAnsi="Times New Roman"/>
+          <w:sz w:val="24"/>
+          <w:szCs w:val="24"/>
+        </w:rPr>
+        <w:t>’</w:t>
+      </w:r>
       <w:proofErr w:type="spellStart"/>
       <w:r>
         <w:rPr>
@@ -17446,122 +17457,7 @@
           <w:szCs w:val="24"/>
           <w:lang w:val="uk-UA"/>
         </w:rPr>
-        <w:t xml:space="preserve">, для бінарної потрібно додати іще один </w:t>
-      </w:r>
-      <w:proofErr w:type="gramStart"/>
-      <w:r>
-        <w:rPr>
-          <w:rFonts w:ascii="Times New Roman" w:hAnsi="Times New Roman"/>
-          <w:sz w:val="24"/>
-          <w:szCs w:val="24"/>
-          <w:lang w:val="uk-UA"/>
-        </w:rPr>
-        <w:t>у списку</w:t>
-      </w:r>
-      <w:proofErr w:type="gramEnd"/>
-      <w:r>
-        <w:rPr>
-          <w:rFonts w:ascii="Times New Roman" w:hAnsi="Times New Roman"/>
-          <w:sz w:val="24"/>
-          <w:szCs w:val="24"/>
-          <w:lang w:val="uk-UA"/>
-        </w:rPr>
-        <w:t xml:space="preserve"> параметрів). Дружня ж функція повинна отримувати усі необхідні параметри, бо вона не є методом класу. Тому для </w:t>
-      </w:r>
-      <w:proofErr w:type="spellStart"/>
-      <w:r>
-        <w:rPr>
-          <w:rFonts w:ascii="Times New Roman" w:hAnsi="Times New Roman"/>
-          <w:sz w:val="24"/>
-          <w:szCs w:val="24"/>
-          <w:lang w:val="uk-UA"/>
-        </w:rPr>
-        <w:t>ун</w:t>
-      </w:r>
-      <w:bookmarkStart w:id="0" w:name="_GoBack"/>
-      <w:bookmarkEnd w:id="0"/>
-      <w:r>
-        <w:rPr>
-          <w:rFonts w:ascii="Times New Roman" w:hAnsi="Times New Roman"/>
-          <w:sz w:val="24"/>
-          <w:szCs w:val="24"/>
-          <w:lang w:val="uk-UA"/>
-        </w:rPr>
-        <w:t>арної</w:t>
-      </w:r>
-      <w:proofErr w:type="spellEnd"/>
-      <w:r>
-        <w:rPr>
-          <w:rFonts w:ascii="Times New Roman" w:hAnsi="Times New Roman"/>
-          <w:sz w:val="24"/>
-          <w:szCs w:val="24"/>
-          <w:lang w:val="uk-UA"/>
-        </w:rPr>
-        <w:t xml:space="preserve"> операції перевантаженої через дружню функцію ми явно повинні вказати 1 об</w:t>
-      </w:r>
-      <w:r>
-        <w:rPr>
-          <w:rFonts w:ascii="Times New Roman" w:hAnsi="Times New Roman"/>
-          <w:sz w:val="24"/>
-          <w:szCs w:val="24"/>
-        </w:rPr>
-        <w:t>’</w:t>
-      </w:r>
-      <w:proofErr w:type="spellStart"/>
-      <w:r>
-        <w:rPr>
-          <w:rFonts w:ascii="Times New Roman" w:hAnsi="Times New Roman"/>
-          <w:sz w:val="24"/>
-          <w:szCs w:val="24"/>
-          <w:lang w:val="uk-UA"/>
-        </w:rPr>
-        <w:t>єкт</w:t>
-      </w:r>
-      <w:proofErr w:type="spellEnd"/>
-      <w:r>
-        <w:rPr>
-          <w:rFonts w:ascii="Times New Roman" w:hAnsi="Times New Roman"/>
-          <w:sz w:val="24"/>
-          <w:szCs w:val="24"/>
-          <w:lang w:val="uk-UA"/>
-        </w:rPr>
-        <w:t xml:space="preserve"> типу «клас» </w:t>
-      </w:r>
-      <w:r>
-        <w:rPr>
-          <w:rFonts w:ascii="Times New Roman" w:hAnsi="Times New Roman"/>
-          <w:sz w:val="24"/>
-          <w:szCs w:val="24"/>
-          <w:lang w:val="uk-UA"/>
-        </w:rPr>
-        <w:t>(або посилання</w:t>
-      </w:r>
-      <w:r>
-        <w:rPr>
-          <w:rFonts w:ascii="Times New Roman" w:hAnsi="Times New Roman"/>
-          <w:sz w:val="24"/>
-          <w:szCs w:val="24"/>
-          <w:lang w:val="uk-UA"/>
-        </w:rPr>
-        <w:t xml:space="preserve"> на «клас»</w:t>
-      </w:r>
-      <w:r>
-        <w:rPr>
-          <w:rFonts w:ascii="Times New Roman" w:hAnsi="Times New Roman"/>
-          <w:sz w:val="24"/>
-          <w:szCs w:val="24"/>
-          <w:lang w:val="uk-UA"/>
-        </w:rPr>
-        <w:t>)</w:t>
-      </w:r>
-      <w:r>
-        <w:rPr>
-          <w:rFonts w:ascii="Times New Roman" w:hAnsi="Times New Roman"/>
-          <w:sz w:val="24"/>
-          <w:szCs w:val="24"/>
-          <w:lang w:val="uk-UA"/>
-        </w:rPr>
-        <w:t xml:space="preserve"> у її параметрах. Для бінарної – 2 (один з  котрих </w:t>
+        <w:t xml:space="preserve"> типу «клас» (або посилання на «клас») у її параметрах. Для бінарної – 2 (один з  котрих </w:t>
       </w:r>
       <w:proofErr w:type="spellStart"/>
       <w:r>
@@ -18059,6 +17955,60 @@
     </w:lvl>
   </w:abstractNum>
   <w:abstractNum w:abstractNumId="3" w15:restartNumberingAfterBreak="0">
+    <w:nsid w:val="0000797D"/>
+    <w:multiLevelType w:val="hybridMultilevel"/>
+    <w:tmpl w:val="E1622CE0"/>
+    <w:lvl w:ilvl="0" w:tplc="FBDA8E3E">
+      <w:start w:val="1"/>
+      <w:numFmt w:val="decimal"/>
+      <w:lvlText w:val="%1."/>
+      <w:lvlJc w:val="left"/>
+      <w:rPr>
+        <w:b w:val="0"/>
+      </w:rPr>
+    </w:lvl>
+    <w:lvl w:ilvl="1" w:tplc="9160958E">
+      <w:numFmt w:val="decimal"/>
+      <w:lvlText w:val=""/>
+      <w:lvlJc w:val="left"/>
+    </w:lvl>
+    <w:lvl w:ilvl="2" w:tplc="0F406434">
+      <w:numFmt w:val="decimal"/>
+      <w:lvlText w:val=""/>
+      <w:lvlJc w:val="left"/>
+    </w:lvl>
+    <w:lvl w:ilvl="3" w:tplc="AE6CF24A">
+      <w:numFmt w:val="decimal"/>
+      <w:lvlText w:val=""/>
+      <w:lvlJc w:val="left"/>
+    </w:lvl>
+    <w:lvl w:ilvl="4" w:tplc="A554F19A">
+      <w:numFmt w:val="decimal"/>
+      <w:lvlText w:val=""/>
+      <w:lvlJc w:val="left"/>
+    </w:lvl>
+    <w:lvl w:ilvl="5" w:tplc="49082986">
+      <w:numFmt w:val="decimal"/>
+      <w:lvlText w:val=""/>
+      <w:lvlJc w:val="left"/>
+    </w:lvl>
+    <w:lvl w:ilvl="6" w:tplc="864EE3C4">
+      <w:numFmt w:val="decimal"/>
+      <w:lvlText w:val=""/>
+      <w:lvlJc w:val="left"/>
+    </w:lvl>
+    <w:lvl w:ilvl="7" w:tplc="5D40D29A">
+      <w:numFmt w:val="decimal"/>
+      <w:lvlText w:val=""/>
+      <w:lvlJc w:val="left"/>
+    </w:lvl>
+    <w:lvl w:ilvl="8" w:tplc="0E68070C">
+      <w:numFmt w:val="decimal"/>
+      <w:lvlText w:val=""/>
+      <w:lvlJc w:val="left"/>
+    </w:lvl>
+  </w:abstractNum>
+  <w:abstractNum w:abstractNumId="4" w15:restartNumberingAfterBreak="0">
     <w:nsid w:val="1A847016"/>
     <w:multiLevelType w:val="multilevel"/>
     <w:tmpl w:val="84C61642"/>
@@ -18144,7 +18094,7 @@
       </w:pPr>
     </w:lvl>
   </w:abstractNum>
-  <w:abstractNum w:abstractNumId="4" w15:restartNumberingAfterBreak="0">
+  <w:abstractNum w:abstractNumId="5" w15:restartNumberingAfterBreak="0">
     <w:nsid w:val="1C8714D5"/>
     <w:multiLevelType w:val="hybridMultilevel"/>
     <w:tmpl w:val="B6DEF880"/>
@@ -18233,7 +18183,7 @@
       </w:pPr>
     </w:lvl>
   </w:abstractNum>
-  <w:abstractNum w:abstractNumId="5" w15:restartNumberingAfterBreak="0">
+  <w:abstractNum w:abstractNumId="6" w15:restartNumberingAfterBreak="0">
     <w:nsid w:val="23511AEC"/>
     <w:multiLevelType w:val="hybridMultilevel"/>
     <w:tmpl w:val="966400F4"/>
@@ -18322,7 +18272,7 @@
       </w:pPr>
     </w:lvl>
   </w:abstractNum>
-  <w:abstractNum w:abstractNumId="6" w15:restartNumberingAfterBreak="0">
+  <w:abstractNum w:abstractNumId="7" w15:restartNumberingAfterBreak="0">
     <w:nsid w:val="2C00364C"/>
     <w:multiLevelType w:val="hybridMultilevel"/>
     <w:tmpl w:val="6BE0E8C2"/>
@@ -18435,7 +18385,7 @@
       </w:pPr>
     </w:lvl>
   </w:abstractNum>
-  <w:abstractNum w:abstractNumId="7" w15:restartNumberingAfterBreak="0">
+  <w:abstractNum w:abstractNumId="8" w15:restartNumberingAfterBreak="0">
     <w:nsid w:val="3A626FDB"/>
     <w:multiLevelType w:val="hybridMultilevel"/>
     <w:tmpl w:val="0A92CB2C"/>
@@ -18521,7 +18471,7 @@
       </w:pPr>
     </w:lvl>
   </w:abstractNum>
-  <w:abstractNum w:abstractNumId="8" w15:restartNumberingAfterBreak="0">
+  <w:abstractNum w:abstractNumId="9" w15:restartNumberingAfterBreak="0">
     <w:nsid w:val="4543602F"/>
     <w:multiLevelType w:val="hybridMultilevel"/>
     <w:tmpl w:val="5D9811D0"/>
@@ -18607,7 +18557,7 @@
       </w:pPr>
     </w:lvl>
   </w:abstractNum>
-  <w:abstractNum w:abstractNumId="9" w15:restartNumberingAfterBreak="0">
+  <w:abstractNum w:abstractNumId="10" w15:restartNumberingAfterBreak="0">
     <w:nsid w:val="5BA75581"/>
     <w:multiLevelType w:val="hybridMultilevel"/>
     <w:tmpl w:val="87AC64D6"/>
@@ -18696,7 +18646,7 @@
       </w:pPr>
     </w:lvl>
   </w:abstractNum>
-  <w:abstractNum w:abstractNumId="10" w15:restartNumberingAfterBreak="0">
+  <w:abstractNum w:abstractNumId="11" w15:restartNumberingAfterBreak="0">
     <w:nsid w:val="655D71D5"/>
     <w:multiLevelType w:val="hybridMultilevel"/>
     <w:tmpl w:val="6C0C64AC"/>
@@ -18782,7 +18732,7 @@
       </w:pPr>
     </w:lvl>
   </w:abstractNum>
-  <w:abstractNum w:abstractNumId="11" w15:restartNumberingAfterBreak="0">
+  <w:abstractNum w:abstractNumId="12" w15:restartNumberingAfterBreak="0">
     <w:nsid w:val="6CA6757C"/>
     <w:multiLevelType w:val="hybridMultilevel"/>
     <w:tmpl w:val="31E81F3A"/>
@@ -18900,19 +18850,19 @@
     </w:lvl>
   </w:abstractNum>
   <w:num w:numId="1">
+    <w:abstractNumId w:val="8"/>
+  </w:num>
+  <w:num w:numId="2">
     <w:abstractNumId w:val="7"/>
   </w:num>
-  <w:num w:numId="2">
-    <w:abstractNumId w:val="6"/>
-  </w:num>
   <w:num w:numId="3">
-    <w:abstractNumId w:val="11"/>
+    <w:abstractNumId w:val="12"/>
   </w:num>
   <w:num w:numId="4">
-    <w:abstractNumId w:val="8"/>
+    <w:abstractNumId w:val="9"/>
   </w:num>
   <w:num w:numId="5">
-    <w:abstractNumId w:val="5"/>
+    <w:abstractNumId w:val="6"/>
   </w:num>
   <w:num w:numId="6">
     <w:abstractNumId w:val="1"/>
@@ -18924,15 +18874,18 @@
     <w:abstractNumId w:val="0"/>
   </w:num>
   <w:num w:numId="9">
+    <w:abstractNumId w:val="11"/>
+  </w:num>
+  <w:num w:numId="10">
     <w:abstractNumId w:val="10"/>
   </w:num>
-  <w:num w:numId="10">
-    <w:abstractNumId w:val="9"/>
+  <w:num w:numId="11">
+    <w:abstractNumId w:val="5"/>
   </w:num>
-  <w:num w:numId="11">
+  <w:num w:numId="12">
     <w:abstractNumId w:val="4"/>
   </w:num>
-  <w:num w:numId="12">
+  <w:num w:numId="13">
     <w:abstractNumId w:val="3"/>
   </w:num>
 </w:numbering>
@@ -19925,7 +19878,7 @@
 </file>
 
 <file path=customXml/itemProps1.xml><?xml version="1.0" encoding="utf-8"?>
-<ds:datastoreItem xmlns:ds="http://schemas.openxmlformats.org/officeDocument/2006/customXml" ds:itemID="{A3E4E1B8-245D-463F-9E0C-1B28F1F7E2AA}">
+<ds:datastoreItem xmlns:ds="http://schemas.openxmlformats.org/officeDocument/2006/customXml" ds:itemID="{75FC5697-22D4-4E90-A84B-1B98C7B5F1DB}">
   <ds:schemaRefs>
     <ds:schemaRef ds:uri="http://schemas.openxmlformats.org/officeDocument/2006/bibliography"/>
   </ds:schemaRefs>

</xml_diff>